<commit_message>
small change to the how to
</commit_message>
<xml_diff>
--- a/API-HowTo.docx
+++ b/API-HowTo.docx
@@ -1876,23 +1876,7 @@
           <w:rFonts w:ascii="Courier New" w:hAnsi="Courier New" w:cs="Courier New"/>
           <w:sz w:val="20"/>
         </w:rPr>
-        <w:t xml:space="preserve">         </w:t>
-      </w:r>
-      <w:proofErr w:type="gramStart"/>
-      <w:r>
-        <w:rPr>
-          <w:rFonts w:ascii="Courier New" w:hAnsi="Courier New" w:cs="Courier New"/>
-          <w:sz w:val="20"/>
-        </w:rPr>
-        <w:t>*  Just</w:t>
-      </w:r>
-      <w:proofErr w:type="gramEnd"/>
-      <w:r>
-        <w:rPr>
-          <w:rFonts w:ascii="Courier New" w:hAnsi="Courier New" w:cs="Courier New"/>
-          <w:sz w:val="20"/>
-        </w:rPr>
-        <w:t xml:space="preserve"> a simple API. </w:t>
+        <w:t xml:space="preserve">         *  Just a simple API. </w:t>
       </w:r>
       <w:proofErr w:type="spellStart"/>
       <w:r>
@@ -1908,23 +1892,7 @@
           <w:rFonts w:ascii="Courier New" w:hAnsi="Courier New" w:cs="Courier New"/>
           <w:sz w:val="20"/>
         </w:rPr>
-        <w:t xml:space="preserve"> or Postman does </w:t>
-      </w:r>
-      <w:proofErr w:type="gramStart"/>
-      <w:r>
-        <w:rPr>
-          <w:rFonts w:ascii="Courier New" w:hAnsi="Courier New" w:cs="Courier New"/>
-          <w:sz w:val="20"/>
-        </w:rPr>
-        <w:t>a</w:t>
-      </w:r>
-      <w:proofErr w:type="gramEnd"/>
-      <w:r>
-        <w:rPr>
-          <w:rFonts w:ascii="Courier New" w:hAnsi="Courier New" w:cs="Courier New"/>
-          <w:sz w:val="20"/>
-        </w:rPr>
-        <w:t xml:space="preserve"> </w:t>
+        <w:t xml:space="preserve"> or Postman does a </w:t>
       </w:r>
       <w:proofErr w:type="spellStart"/>
       <w:r>
@@ -4485,8 +4453,6 @@
         </w:rPr>
         <w:t>.</w:t>
       </w:r>
-      <w:bookmarkStart w:id="0" w:name="_GoBack"/>
-      <w:bookmarkEnd w:id="0"/>
     </w:p>
     <w:p>
       <w:pPr>
@@ -13158,20 +13124,29 @@
       <w:r>
         <w:t xml:space="preserve">hange the form action to </w:t>
       </w:r>
-      <w:proofErr w:type="gramStart"/>
       <w:r>
         <w:rPr>
           <w:b/>
         </w:rPr>
         <w:t>Create</w:t>
       </w:r>
-      <w:proofErr w:type="gramEnd"/>
       <w:r>
         <w:t xml:space="preserve"> (not </w:t>
       </w:r>
       <w:proofErr w:type="spellStart"/>
       <w:r>
-        <w:t>CreateForm</w:t>
+        <w:t>CreateF</w:t>
+      </w:r>
+      <w:r>
+        <w:t>r</w:t>
+      </w:r>
+      <w:r>
+        <w:t>o</w:t>
+      </w:r>
+      <w:bookmarkStart w:id="0" w:name="_GoBack"/>
+      <w:bookmarkEnd w:id="0"/>
+      <w:r>
+        <w:t>m</w:t>
       </w:r>
       <w:proofErr w:type="spellEnd"/>
       <w:r>
@@ -15986,7 +15961,7 @@
 </file>
 
 <file path=customXml/itemProps1.xml><?xml version="1.0" encoding="utf-8"?>
-<ds:datastoreItem xmlns:ds="http://schemas.openxmlformats.org/officeDocument/2006/customXml" ds:itemID="{C4B980CD-56BB-451A-92FB-B3ED7DDF7FDB}">
+<ds:datastoreItem xmlns:ds="http://schemas.openxmlformats.org/officeDocument/2006/customXml" ds:itemID="{38A2888C-BE5D-4B25-8645-DCCCE197BB19}">
   <ds:schemaRefs>
     <ds:schemaRef ds:uri="http://schemas.openxmlformats.org/officeDocument/2006/bibliography"/>
   </ds:schemaRefs>

</xml_diff>